<commit_message>
marin es un degenerado
</commit_message>
<xml_diff>
--- a/chochada de marin.docx
+++ b/chochada de marin.docx
@@ -381,13 +381,8 @@
       </w:pPr>
       <w:r>
         <w:lastRenderedPageBreak/>
-        <w:t>Ejercicio 3.</w:t>
+        <w:t>Ejercicio 1(Funciones)</w:t>
       </w:r>
-    </w:p>
-    <w:p>
-      <w:pPr>
-        <w:pStyle w:val="ListParagraph"/>
-      </w:pPr>
     </w:p>
     <w:p>
       <w:pPr>
@@ -400,10 +395,10 @@
       </w:pPr>
       <w:r>
         <w:drawing>
-          <wp:inline distT="0" distB="0" distL="0" distR="0" wp14:anchorId="22165052" wp14:editId="6AADB40E">
-            <wp:extent cx="5943600" cy="4352290"/>
-            <wp:effectExtent l="0" t="0" r="0" b="0"/>
-            <wp:docPr id="1461490755" name="Picture 1"/>
+          <wp:inline distT="0" distB="0" distL="0" distR="0" wp14:anchorId="479C5329" wp14:editId="68A00537">
+            <wp:extent cx="5943600" cy="6792595"/>
+            <wp:effectExtent l="0" t="0" r="0" b="8255"/>
+            <wp:docPr id="1520852954" name="Picture 1" descr="A screen shot of a computer program&#10;&#10;AI-generated content may be incorrect."/>
             <wp:cNvGraphicFramePr>
               <a:graphicFrameLocks xmlns:a="http://schemas.openxmlformats.org/drawingml/2006/main" noChangeAspect="1"/>
             </wp:cNvGraphicFramePr>
@@ -411,7 +406,7 @@
               <a:graphicData uri="http://schemas.openxmlformats.org/drawingml/2006/picture">
                 <pic:pic xmlns:pic="http://schemas.openxmlformats.org/drawingml/2006/picture">
                   <pic:nvPicPr>
-                    <pic:cNvPr id="1461490755" name=""/>
+                    <pic:cNvPr id="1520852954" name="Picture 1" descr="A screen shot of a computer program&#10;&#10;AI-generated content may be incorrect."/>
                     <pic:cNvPicPr/>
                   </pic:nvPicPr>
                   <pic:blipFill>
@@ -423,7 +418,7 @@
                   <pic:spPr>
                     <a:xfrm>
                       <a:off x="0" y="0"/>
-                      <a:ext cx="5943600" cy="4352290"/>
+                      <a:ext cx="5943600" cy="6792595"/>
                     </a:xfrm>
                     <a:prstGeom prst="rect">
                       <a:avLst/>
@@ -440,18 +435,13 @@
       <w:pPr>
         <w:pStyle w:val="ListParagraph"/>
       </w:pPr>
-    </w:p>
-    <w:p>
-      <w:pPr>
-        <w:pStyle w:val="ListParagraph"/>
-      </w:pPr>
       <w:r>
         <w:lastRenderedPageBreak/>
         <w:drawing>
-          <wp:inline distT="0" distB="0" distL="0" distR="0" wp14:anchorId="730F8DA1" wp14:editId="01F44B6E">
-            <wp:extent cx="5943600" cy="4997450"/>
+          <wp:inline distT="0" distB="0" distL="0" distR="0" wp14:anchorId="7BE467F5" wp14:editId="66C714F7">
+            <wp:extent cx="5943600" cy="2808605"/>
             <wp:effectExtent l="0" t="0" r="0" b="0"/>
-            <wp:docPr id="1714680074" name="Picture 1" descr="A computer screen with text&#10;&#10;AI-generated content may be incorrect."/>
+            <wp:docPr id="188492938" name="Picture 1" descr="A computer screen shot of a black screen&#10;&#10;AI-generated content may be incorrect."/>
             <wp:cNvGraphicFramePr>
               <a:graphicFrameLocks xmlns:a="http://schemas.openxmlformats.org/drawingml/2006/main" noChangeAspect="1"/>
             </wp:cNvGraphicFramePr>
@@ -459,7 +449,7 @@
               <a:graphicData uri="http://schemas.openxmlformats.org/drawingml/2006/picture">
                 <pic:pic xmlns:pic="http://schemas.openxmlformats.org/drawingml/2006/picture">
                   <pic:nvPicPr>
-                    <pic:cNvPr id="1714680074" name="Picture 1" descr="A computer screen with text&#10;&#10;AI-generated content may be incorrect."/>
+                    <pic:cNvPr id="188492938" name="Picture 1" descr="A computer screen shot of a black screen&#10;&#10;AI-generated content may be incorrect."/>
                     <pic:cNvPicPr/>
                   </pic:nvPicPr>
                   <pic:blipFill>
@@ -471,7 +461,7 @@
                   <pic:spPr>
                     <a:xfrm>
                       <a:off x="0" y="0"/>
-                      <a:ext cx="5943600" cy="4997450"/>
+                      <a:ext cx="5943600" cy="2808605"/>
                     </a:xfrm>
                     <a:prstGeom prst="rect">
                       <a:avLst/>
@@ -493,6 +483,9 @@
       <w:pPr>
         <w:pStyle w:val="ListParagraph"/>
       </w:pPr>
+      <w:r>
+        <w:t>Ejercicio 2 (Triangulo)</w:t>
+      </w:r>
     </w:p>
     <w:p>
       <w:pPr>
@@ -503,13 +496,17 @@
       <w:pPr>
         <w:pStyle w:val="ListParagraph"/>
       </w:pPr>
+    </w:p>
+    <w:p>
+      <w:pPr>
+        <w:pStyle w:val="ListParagraph"/>
+      </w:pPr>
       <w:r>
-        <w:lastRenderedPageBreak/>
         <w:drawing>
-          <wp:inline distT="0" distB="0" distL="0" distR="0" wp14:anchorId="2A303B41" wp14:editId="175DE3EA">
-            <wp:extent cx="4801270" cy="4648849"/>
+          <wp:inline distT="0" distB="0" distL="0" distR="0" wp14:anchorId="1D754DF0" wp14:editId="327FC961">
+            <wp:extent cx="5943600" cy="4027805"/>
             <wp:effectExtent l="0" t="0" r="0" b="0"/>
-            <wp:docPr id="615596616" name="Picture 1"/>
+            <wp:docPr id="82365278" name="Picture 1"/>
             <wp:cNvGraphicFramePr>
               <a:graphicFrameLocks xmlns:a="http://schemas.openxmlformats.org/drawingml/2006/main" noChangeAspect="1"/>
             </wp:cNvGraphicFramePr>
@@ -517,7 +514,7 @@
               <a:graphicData uri="http://schemas.openxmlformats.org/drawingml/2006/picture">
                 <pic:pic xmlns:pic="http://schemas.openxmlformats.org/drawingml/2006/picture">
                   <pic:nvPicPr>
-                    <pic:cNvPr id="615596616" name=""/>
+                    <pic:cNvPr id="82365278" name=""/>
                     <pic:cNvPicPr/>
                   </pic:nvPicPr>
                   <pic:blipFill>
@@ -529,7 +526,7 @@
                   <pic:spPr>
                     <a:xfrm>
                       <a:off x="0" y="0"/>
-                      <a:ext cx="4801270" cy="4648849"/>
+                      <a:ext cx="5943600" cy="4027805"/>
                     </a:xfrm>
                     <a:prstGeom prst="rect">
                       <a:avLst/>
@@ -541,566 +538,6 @@
           </wp:inline>
         </w:drawing>
       </w:r>
-    </w:p>
-    <w:p>
-      <w:pPr>
-        <w:pStyle w:val="ListParagraph"/>
-      </w:pPr>
-    </w:p>
-    <w:p>
-      <w:pPr>
-        <w:pStyle w:val="ListParagraph"/>
-      </w:pPr>
-      <w:r>
-        <w:t>Ejercicio 2.</w:t>
-      </w:r>
-    </w:p>
-    <w:p>
-      <w:pPr>
-        <w:pStyle w:val="ListParagraph"/>
-      </w:pPr>
-    </w:p>
-    <w:p>
-      <w:pPr>
-        <w:pStyle w:val="ListParagraph"/>
-      </w:pPr>
-      <w:r>
-        <w:lastRenderedPageBreak/>
-        <w:drawing>
-          <wp:inline distT="0" distB="0" distL="0" distR="0" wp14:anchorId="5204A219" wp14:editId="51C61570">
-            <wp:extent cx="5943600" cy="5337175"/>
-            <wp:effectExtent l="0" t="0" r="0" b="0"/>
-            <wp:docPr id="1516176531" name="Picture 1" descr="A screenshot of a computer program&#10;&#10;AI-generated content may be incorrect."/>
-            <wp:cNvGraphicFramePr>
-              <a:graphicFrameLocks xmlns:a="http://schemas.openxmlformats.org/drawingml/2006/main" noChangeAspect="1"/>
-            </wp:cNvGraphicFramePr>
-            <a:graphic xmlns:a="http://schemas.openxmlformats.org/drawingml/2006/main">
-              <a:graphicData uri="http://schemas.openxmlformats.org/drawingml/2006/picture">
-                <pic:pic xmlns:pic="http://schemas.openxmlformats.org/drawingml/2006/picture">
-                  <pic:nvPicPr>
-                    <pic:cNvPr id="1516176531" name="Picture 1" descr="A screenshot of a computer program&#10;&#10;AI-generated content may be incorrect."/>
-                    <pic:cNvPicPr/>
-                  </pic:nvPicPr>
-                  <pic:blipFill>
-                    <a:blip r:embed="rId9"/>
-                    <a:stretch>
-                      <a:fillRect/>
-                    </a:stretch>
-                  </pic:blipFill>
-                  <pic:spPr>
-                    <a:xfrm>
-                      <a:off x="0" y="0"/>
-                      <a:ext cx="5943600" cy="5337175"/>
-                    </a:xfrm>
-                    <a:prstGeom prst="rect">
-                      <a:avLst/>
-                    </a:prstGeom>
-                  </pic:spPr>
-                </pic:pic>
-              </a:graphicData>
-            </a:graphic>
-          </wp:inline>
-        </w:drawing>
-      </w:r>
-    </w:p>
-    <w:p>
-      <w:pPr>
-        <w:pStyle w:val="ListParagraph"/>
-      </w:pPr>
-    </w:p>
-    <w:p>
-      <w:pPr>
-        <w:pStyle w:val="ListParagraph"/>
-      </w:pPr>
-      <w:r>
-        <w:lastRenderedPageBreak/>
-        <w:drawing>
-          <wp:inline distT="0" distB="0" distL="0" distR="0" wp14:anchorId="588E4A32" wp14:editId="42BB1470">
-            <wp:extent cx="4505954" cy="3153215"/>
-            <wp:effectExtent l="0" t="0" r="9525" b="9525"/>
-            <wp:docPr id="801138085" name="Picture 1" descr="A computer screen shot of a blue screen&#10;&#10;AI-generated content may be incorrect."/>
-            <wp:cNvGraphicFramePr>
-              <a:graphicFrameLocks xmlns:a="http://schemas.openxmlformats.org/drawingml/2006/main" noChangeAspect="1"/>
-            </wp:cNvGraphicFramePr>
-            <a:graphic xmlns:a="http://schemas.openxmlformats.org/drawingml/2006/main">
-              <a:graphicData uri="http://schemas.openxmlformats.org/drawingml/2006/picture">
-                <pic:pic xmlns:pic="http://schemas.openxmlformats.org/drawingml/2006/picture">
-                  <pic:nvPicPr>
-                    <pic:cNvPr id="801138085" name="Picture 1" descr="A computer screen shot of a blue screen&#10;&#10;AI-generated content may be incorrect."/>
-                    <pic:cNvPicPr/>
-                  </pic:nvPicPr>
-                  <pic:blipFill>
-                    <a:blip r:embed="rId10"/>
-                    <a:stretch>
-                      <a:fillRect/>
-                    </a:stretch>
-                  </pic:blipFill>
-                  <pic:spPr>
-                    <a:xfrm>
-                      <a:off x="0" y="0"/>
-                      <a:ext cx="4505954" cy="3153215"/>
-                    </a:xfrm>
-                    <a:prstGeom prst="rect">
-                      <a:avLst/>
-                    </a:prstGeom>
-                  </pic:spPr>
-                </pic:pic>
-              </a:graphicData>
-            </a:graphic>
-          </wp:inline>
-        </w:drawing>
-      </w:r>
-    </w:p>
-    <w:p>
-      <w:pPr>
-        <w:pStyle w:val="ListParagraph"/>
-      </w:pPr>
-    </w:p>
-    <w:p>
-      <w:pPr>
-        <w:pStyle w:val="ListParagraph"/>
-      </w:pPr>
-      <w:r>
-        <w:lastRenderedPageBreak/>
-        <w:drawing>
-          <wp:inline distT="0" distB="0" distL="0" distR="0" wp14:anchorId="5E73D890" wp14:editId="6A0A7B33">
-            <wp:extent cx="4820323" cy="6277851"/>
-            <wp:effectExtent l="0" t="0" r="0" b="8890"/>
-            <wp:docPr id="1926723260" name="Picture 1" descr="A screenshot of a blue screen&#10;&#10;AI-generated content may be incorrect."/>
-            <wp:cNvGraphicFramePr>
-              <a:graphicFrameLocks xmlns:a="http://schemas.openxmlformats.org/drawingml/2006/main" noChangeAspect="1"/>
-            </wp:cNvGraphicFramePr>
-            <a:graphic xmlns:a="http://schemas.openxmlformats.org/drawingml/2006/main">
-              <a:graphicData uri="http://schemas.openxmlformats.org/drawingml/2006/picture">
-                <pic:pic xmlns:pic="http://schemas.openxmlformats.org/drawingml/2006/picture">
-                  <pic:nvPicPr>
-                    <pic:cNvPr id="1926723260" name="Picture 1" descr="A screenshot of a blue screen&#10;&#10;AI-generated content may be incorrect."/>
-                    <pic:cNvPicPr/>
-                  </pic:nvPicPr>
-                  <pic:blipFill>
-                    <a:blip r:embed="rId11"/>
-                    <a:stretch>
-                      <a:fillRect/>
-                    </a:stretch>
-                  </pic:blipFill>
-                  <pic:spPr>
-                    <a:xfrm>
-                      <a:off x="0" y="0"/>
-                      <a:ext cx="4820323" cy="6277851"/>
-                    </a:xfrm>
-                    <a:prstGeom prst="rect">
-                      <a:avLst/>
-                    </a:prstGeom>
-                  </pic:spPr>
-                </pic:pic>
-              </a:graphicData>
-            </a:graphic>
-          </wp:inline>
-        </w:drawing>
-      </w:r>
-    </w:p>
-    <w:p>
-      <w:pPr>
-        <w:pStyle w:val="ListParagraph"/>
-      </w:pPr>
-    </w:p>
-    <w:p>
-      <w:pPr>
-        <w:pStyle w:val="ListParagraph"/>
-      </w:pPr>
-    </w:p>
-    <w:p>
-      <w:pPr>
-        <w:pStyle w:val="ListParagraph"/>
-      </w:pPr>
-    </w:p>
-    <w:p>
-      <w:pPr>
-        <w:pStyle w:val="ListParagraph"/>
-      </w:pPr>
-    </w:p>
-    <w:p>
-      <w:pPr>
-        <w:pStyle w:val="ListParagraph"/>
-      </w:pPr>
-    </w:p>
-    <w:p>
-      <w:pPr>
-        <w:pStyle w:val="ListParagraph"/>
-      </w:pPr>
-    </w:p>
-    <w:p>
-      <w:pPr>
-        <w:pStyle w:val="ListParagraph"/>
-      </w:pPr>
-    </w:p>
-    <w:p>
-      <w:pPr>
-        <w:pStyle w:val="ListParagraph"/>
-      </w:pPr>
-    </w:p>
-    <w:p>
-      <w:pPr>
-        <w:pStyle w:val="ListParagraph"/>
-      </w:pPr>
-    </w:p>
-    <w:p>
-      <w:pPr>
-        <w:pStyle w:val="ListParagraph"/>
-      </w:pPr>
-      <w:r>
-        <w:lastRenderedPageBreak/>
-        <w:t>Ejercicio 1.</w:t>
-      </w:r>
-    </w:p>
-    <w:p>
-      <w:pPr>
-        <w:pStyle w:val="ListParagraph"/>
-      </w:pPr>
-    </w:p>
-    <w:p>
-      <w:pPr>
-        <w:pStyle w:val="ListParagraph"/>
-      </w:pPr>
-      <w:r>
-        <w:drawing>
-          <wp:inline distT="0" distB="0" distL="0" distR="0" wp14:anchorId="7970895E" wp14:editId="3C1B08FF">
-            <wp:extent cx="5943600" cy="4669155"/>
-            <wp:effectExtent l="0" t="0" r="0" b="0"/>
-            <wp:docPr id="60513122" name="Picture 1"/>
-            <wp:cNvGraphicFramePr>
-              <a:graphicFrameLocks xmlns:a="http://schemas.openxmlformats.org/drawingml/2006/main" noChangeAspect="1"/>
-            </wp:cNvGraphicFramePr>
-            <a:graphic xmlns:a="http://schemas.openxmlformats.org/drawingml/2006/main">
-              <a:graphicData uri="http://schemas.openxmlformats.org/drawingml/2006/picture">
-                <pic:pic xmlns:pic="http://schemas.openxmlformats.org/drawingml/2006/picture">
-                  <pic:nvPicPr>
-                    <pic:cNvPr id="60513122" name=""/>
-                    <pic:cNvPicPr/>
-                  </pic:nvPicPr>
-                  <pic:blipFill>
-                    <a:blip r:embed="rId12"/>
-                    <a:stretch>
-                      <a:fillRect/>
-                    </a:stretch>
-                  </pic:blipFill>
-                  <pic:spPr>
-                    <a:xfrm>
-                      <a:off x="0" y="0"/>
-                      <a:ext cx="5943600" cy="4669155"/>
-                    </a:xfrm>
-                    <a:prstGeom prst="rect">
-                      <a:avLst/>
-                    </a:prstGeom>
-                  </pic:spPr>
-                </pic:pic>
-              </a:graphicData>
-            </a:graphic>
-          </wp:inline>
-        </w:drawing>
-      </w:r>
-    </w:p>
-    <w:p>
-      <w:pPr>
-        <w:pStyle w:val="ListParagraph"/>
-      </w:pPr>
-    </w:p>
-    <w:p>
-      <w:pPr>
-        <w:pStyle w:val="ListParagraph"/>
-      </w:pPr>
-      <w:r>
-        <w:drawing>
-          <wp:inline distT="0" distB="0" distL="0" distR="0" wp14:anchorId="2EE3A6C9" wp14:editId="25DC113D">
-            <wp:extent cx="5943600" cy="2545080"/>
-            <wp:effectExtent l="0" t="0" r="0" b="7620"/>
-            <wp:docPr id="2067874839" name="Picture 1" descr="A blue screen with text on it&#10;&#10;AI-generated content may be incorrect."/>
-            <wp:cNvGraphicFramePr>
-              <a:graphicFrameLocks xmlns:a="http://schemas.openxmlformats.org/drawingml/2006/main" noChangeAspect="1"/>
-            </wp:cNvGraphicFramePr>
-            <a:graphic xmlns:a="http://schemas.openxmlformats.org/drawingml/2006/main">
-              <a:graphicData uri="http://schemas.openxmlformats.org/drawingml/2006/picture">
-                <pic:pic xmlns:pic="http://schemas.openxmlformats.org/drawingml/2006/picture">
-                  <pic:nvPicPr>
-                    <pic:cNvPr id="2067874839" name="Picture 1" descr="A blue screen with text on it&#10;&#10;AI-generated content may be incorrect."/>
-                    <pic:cNvPicPr/>
-                  </pic:nvPicPr>
-                  <pic:blipFill>
-                    <a:blip r:embed="rId13"/>
-                    <a:stretch>
-                      <a:fillRect/>
-                    </a:stretch>
-                  </pic:blipFill>
-                  <pic:spPr>
-                    <a:xfrm>
-                      <a:off x="0" y="0"/>
-                      <a:ext cx="5943600" cy="2545080"/>
-                    </a:xfrm>
-                    <a:prstGeom prst="rect">
-                      <a:avLst/>
-                    </a:prstGeom>
-                  </pic:spPr>
-                </pic:pic>
-              </a:graphicData>
-            </a:graphic>
-          </wp:inline>
-        </w:drawing>
-      </w:r>
-    </w:p>
-    <w:p>
-      <w:pPr>
-        <w:pStyle w:val="ListParagraph"/>
-      </w:pPr>
-    </w:p>
-    <w:p>
-      <w:pPr>
-        <w:pStyle w:val="ListParagraph"/>
-      </w:pPr>
-      <w:r>
-        <w:lastRenderedPageBreak/>
-        <w:drawing>
-          <wp:inline distT="0" distB="0" distL="0" distR="0" wp14:anchorId="65D8738A" wp14:editId="3BD558B7">
-            <wp:extent cx="3820058" cy="6811326"/>
-            <wp:effectExtent l="0" t="0" r="9525" b="8890"/>
-            <wp:docPr id="702646790" name="Picture 1"/>
-            <wp:cNvGraphicFramePr>
-              <a:graphicFrameLocks xmlns:a="http://schemas.openxmlformats.org/drawingml/2006/main" noChangeAspect="1"/>
-            </wp:cNvGraphicFramePr>
-            <a:graphic xmlns:a="http://schemas.openxmlformats.org/drawingml/2006/main">
-              <a:graphicData uri="http://schemas.openxmlformats.org/drawingml/2006/picture">
-                <pic:pic xmlns:pic="http://schemas.openxmlformats.org/drawingml/2006/picture">
-                  <pic:nvPicPr>
-                    <pic:cNvPr id="702646790" name=""/>
-                    <pic:cNvPicPr/>
-                  </pic:nvPicPr>
-                  <pic:blipFill>
-                    <a:blip r:embed="rId14"/>
-                    <a:stretch>
-                      <a:fillRect/>
-                    </a:stretch>
-                  </pic:blipFill>
-                  <pic:spPr>
-                    <a:xfrm>
-                      <a:off x="0" y="0"/>
-                      <a:ext cx="3820058" cy="6811326"/>
-                    </a:xfrm>
-                    <a:prstGeom prst="rect">
-                      <a:avLst/>
-                    </a:prstGeom>
-                  </pic:spPr>
-                </pic:pic>
-              </a:graphicData>
-            </a:graphic>
-          </wp:inline>
-        </w:drawing>
-      </w:r>
-    </w:p>
-    <w:p>
-      <w:pPr>
-        <w:pStyle w:val="ListParagraph"/>
-      </w:pPr>
-    </w:p>
-    <w:p>
-      <w:pPr>
-        <w:pStyle w:val="ListParagraph"/>
-      </w:pPr>
-      <w:r>
-        <w:lastRenderedPageBreak/>
-        <w:drawing>
-          <wp:inline distT="0" distB="0" distL="0" distR="0" wp14:anchorId="58F884A0" wp14:editId="3F5B61B2">
-            <wp:extent cx="4210638" cy="3353268"/>
-            <wp:effectExtent l="0" t="0" r="0" b="0"/>
-            <wp:docPr id="175843387" name="Picture 1" descr="A screenshot of a computer program&#10;&#10;AI-generated content may be incorrect."/>
-            <wp:cNvGraphicFramePr>
-              <a:graphicFrameLocks xmlns:a="http://schemas.openxmlformats.org/drawingml/2006/main" noChangeAspect="1"/>
-            </wp:cNvGraphicFramePr>
-            <a:graphic xmlns:a="http://schemas.openxmlformats.org/drawingml/2006/main">
-              <a:graphicData uri="http://schemas.openxmlformats.org/drawingml/2006/picture">
-                <pic:pic xmlns:pic="http://schemas.openxmlformats.org/drawingml/2006/picture">
-                  <pic:nvPicPr>
-                    <pic:cNvPr id="175843387" name="Picture 1" descr="A screenshot of a computer program&#10;&#10;AI-generated content may be incorrect."/>
-                    <pic:cNvPicPr/>
-                  </pic:nvPicPr>
-                  <pic:blipFill>
-                    <a:blip r:embed="rId15"/>
-                    <a:stretch>
-                      <a:fillRect/>
-                    </a:stretch>
-                  </pic:blipFill>
-                  <pic:spPr>
-                    <a:xfrm>
-                      <a:off x="0" y="0"/>
-                      <a:ext cx="4210638" cy="3353268"/>
-                    </a:xfrm>
-                    <a:prstGeom prst="rect">
-                      <a:avLst/>
-                    </a:prstGeom>
-                  </pic:spPr>
-                </pic:pic>
-              </a:graphicData>
-            </a:graphic>
-          </wp:inline>
-        </w:drawing>
-      </w:r>
-    </w:p>
-    <w:p>
-      <w:pPr>
-        <w:pStyle w:val="ListParagraph"/>
-      </w:pPr>
-    </w:p>
-    <w:p>
-      <w:pPr>
-        <w:pStyle w:val="ListParagraph"/>
-      </w:pPr>
-    </w:p>
-    <w:p>
-      <w:pPr>
-        <w:pStyle w:val="ListParagraph"/>
-      </w:pPr>
-    </w:p>
-    <w:p>
-      <w:pPr>
-        <w:pStyle w:val="ListParagraph"/>
-      </w:pPr>
-    </w:p>
-    <w:p>
-      <w:pPr>
-        <w:pStyle w:val="ListParagraph"/>
-      </w:pPr>
-    </w:p>
-    <w:p>
-      <w:pPr>
-        <w:pStyle w:val="ListParagraph"/>
-      </w:pPr>
-    </w:p>
-    <w:p>
-      <w:pPr>
-        <w:pStyle w:val="ListParagraph"/>
-      </w:pPr>
-    </w:p>
-    <w:p>
-      <w:pPr>
-        <w:pStyle w:val="ListParagraph"/>
-      </w:pPr>
-    </w:p>
-    <w:p>
-      <w:pPr>
-        <w:pStyle w:val="ListParagraph"/>
-      </w:pPr>
-    </w:p>
-    <w:p>
-      <w:pPr>
-        <w:pStyle w:val="ListParagraph"/>
-      </w:pPr>
-    </w:p>
-    <w:p>
-      <w:pPr>
-        <w:pStyle w:val="ListParagraph"/>
-      </w:pPr>
-    </w:p>
-    <w:p>
-      <w:pPr>
-        <w:pStyle w:val="ListParagraph"/>
-      </w:pPr>
-    </w:p>
-    <w:p>
-      <w:pPr>
-        <w:pStyle w:val="ListParagraph"/>
-      </w:pPr>
-    </w:p>
-    <w:p>
-      <w:pPr>
-        <w:pStyle w:val="ListParagraph"/>
-      </w:pPr>
-    </w:p>
-    <w:p>
-      <w:pPr>
-        <w:pStyle w:val="ListParagraph"/>
-      </w:pPr>
-    </w:p>
-    <w:p>
-      <w:pPr>
-        <w:pStyle w:val="ListParagraph"/>
-      </w:pPr>
-    </w:p>
-    <w:p>
-      <w:pPr>
-        <w:pStyle w:val="ListParagraph"/>
-      </w:pPr>
-    </w:p>
-    <w:p>
-      <w:pPr>
-        <w:pStyle w:val="ListParagraph"/>
-      </w:pPr>
-    </w:p>
-    <w:p>
-      <w:pPr>
-        <w:pStyle w:val="ListParagraph"/>
-      </w:pPr>
-    </w:p>
-    <w:p>
-      <w:pPr>
-        <w:pStyle w:val="ListParagraph"/>
-      </w:pPr>
-    </w:p>
-    <w:p>
-      <w:pPr>
-        <w:pStyle w:val="ListParagraph"/>
-      </w:pPr>
-    </w:p>
-    <w:p>
-      <w:pPr>
-        <w:pStyle w:val="ListParagraph"/>
-      </w:pPr>
-    </w:p>
-    <w:p>
-      <w:pPr>
-        <w:pStyle w:val="ListParagraph"/>
-      </w:pPr>
-    </w:p>
-    <w:p>
-      <w:pPr>
-        <w:pStyle w:val="ListParagraph"/>
-      </w:pPr>
-    </w:p>
-    <w:p>
-      <w:pPr>
-        <w:pStyle w:val="ListParagraph"/>
-      </w:pPr>
-    </w:p>
-    <w:p>
-      <w:pPr>
-        <w:pStyle w:val="ListParagraph"/>
-      </w:pPr>
-    </w:p>
-    <w:p>
-      <w:pPr>
-        <w:pStyle w:val="ListParagraph"/>
-      </w:pPr>
-    </w:p>
-    <w:p>
-      <w:pPr>
-        <w:pStyle w:val="ListParagraph"/>
-      </w:pPr>
-    </w:p>
-    <w:p>
-      <w:pPr>
-        <w:pStyle w:val="ListParagraph"/>
-        <w:rPr>
-          <w:sz w:val="28"/>
-          <w:szCs w:val="28"/>
-        </w:rPr>
-      </w:pPr>
-    </w:p>
-    <w:p>
-      <w:pPr>
-        <w:pStyle w:val="ListParagraph"/>
-        <w:rPr>
-          <w:color w:val="0F9ED5" w:themeColor="accent4"/>
-          <w:sz w:val="44"/>
-          <w:szCs w:val="44"/>
-        </w:rPr>
-      </w:pPr>
     </w:p>
     <w:sectPr>
       <w:pgSz w:w="12240" w:h="15840"/>

</xml_diff>

<commit_message>
ejercicio de reserva de hotel usando poo
</commit_message>
<xml_diff>
--- a/chochada de marin.docx
+++ b/chochada de marin.docx
@@ -388,17 +388,12 @@
       <w:pPr>
         <w:pStyle w:val="ListParagraph"/>
       </w:pPr>
-    </w:p>
-    <w:p>
-      <w:pPr>
-        <w:pStyle w:val="ListParagraph"/>
-      </w:pPr>
       <w:r>
         <w:drawing>
-          <wp:inline distT="0" distB="0" distL="0" distR="0" wp14:anchorId="479C5329" wp14:editId="68A00537">
-            <wp:extent cx="5943600" cy="6792595"/>
-            <wp:effectExtent l="0" t="0" r="0" b="8255"/>
-            <wp:docPr id="1520852954" name="Picture 1" descr="A screen shot of a computer program&#10;&#10;AI-generated content may be incorrect."/>
+          <wp:inline distT="0" distB="0" distL="0" distR="0" wp14:anchorId="636B945B" wp14:editId="3C8BE59C">
+            <wp:extent cx="5943600" cy="3770630"/>
+            <wp:effectExtent l="0" t="0" r="0" b="1270"/>
+            <wp:docPr id="1270721130" name="Picture 1" descr="A screenshot of a computer program&#10;&#10;AI-generated content may be incorrect."/>
             <wp:cNvGraphicFramePr>
               <a:graphicFrameLocks xmlns:a="http://schemas.openxmlformats.org/drawingml/2006/main" noChangeAspect="1"/>
             </wp:cNvGraphicFramePr>
@@ -406,7 +401,7 @@
               <a:graphicData uri="http://schemas.openxmlformats.org/drawingml/2006/picture">
                 <pic:pic xmlns:pic="http://schemas.openxmlformats.org/drawingml/2006/picture">
                   <pic:nvPicPr>
-                    <pic:cNvPr id="1520852954" name="Picture 1" descr="A screen shot of a computer program&#10;&#10;AI-generated content may be incorrect."/>
+                    <pic:cNvPr id="1270721130" name="Picture 1" descr="A screenshot of a computer program&#10;&#10;AI-generated content may be incorrect."/>
                     <pic:cNvPicPr/>
                   </pic:nvPicPr>
                   <pic:blipFill>
@@ -418,7 +413,7 @@
                   <pic:spPr>
                     <a:xfrm>
                       <a:off x="0" y="0"/>
-                      <a:ext cx="5943600" cy="6792595"/>
+                      <a:ext cx="5943600" cy="3770630"/>
                     </a:xfrm>
                     <a:prstGeom prst="rect">
                       <a:avLst/>
@@ -432,16 +427,16 @@
       </w:r>
     </w:p>
     <w:p>
-      <w:pPr>
-        <w:pStyle w:val="ListParagraph"/>
-      </w:pPr>
       <w:r>
         <w:lastRenderedPageBreak/>
+        <w:tab/>
+      </w:r>
+      <w:r>
         <w:drawing>
-          <wp:inline distT="0" distB="0" distL="0" distR="0" wp14:anchorId="7BE467F5" wp14:editId="66C714F7">
-            <wp:extent cx="5943600" cy="2808605"/>
-            <wp:effectExtent l="0" t="0" r="0" b="0"/>
-            <wp:docPr id="188492938" name="Picture 1" descr="A computer screen shot of a black screen&#10;&#10;AI-generated content may be incorrect."/>
+          <wp:inline distT="0" distB="0" distL="0" distR="0" wp14:anchorId="063AEA17" wp14:editId="5FAC146E">
+            <wp:extent cx="5943600" cy="7233920"/>
+            <wp:effectExtent l="0" t="0" r="0" b="5080"/>
+            <wp:docPr id="1480915503" name="Picture 1"/>
             <wp:cNvGraphicFramePr>
               <a:graphicFrameLocks xmlns:a="http://schemas.openxmlformats.org/drawingml/2006/main" noChangeAspect="1"/>
             </wp:cNvGraphicFramePr>
@@ -449,7 +444,7 @@
               <a:graphicData uri="http://schemas.openxmlformats.org/drawingml/2006/picture">
                 <pic:pic xmlns:pic="http://schemas.openxmlformats.org/drawingml/2006/picture">
                   <pic:nvPicPr>
-                    <pic:cNvPr id="188492938" name="Picture 1" descr="A computer screen shot of a black screen&#10;&#10;AI-generated content may be incorrect."/>
+                    <pic:cNvPr id="1480915503" name=""/>
                     <pic:cNvPicPr/>
                   </pic:nvPicPr>
                   <pic:blipFill>
@@ -461,7 +456,7 @@
                   <pic:spPr>
                     <a:xfrm>
                       <a:off x="0" y="0"/>
-                      <a:ext cx="5943600" cy="2808605"/>
+                      <a:ext cx="5943600" cy="7233920"/>
                     </a:xfrm>
                     <a:prstGeom prst="rect">
                       <a:avLst/>
@@ -475,38 +470,13 @@
       </w:r>
     </w:p>
     <w:p>
-      <w:pPr>
-        <w:pStyle w:val="ListParagraph"/>
-      </w:pPr>
-    </w:p>
-    <w:p>
-      <w:pPr>
-        <w:pStyle w:val="ListParagraph"/>
-      </w:pPr>
-      <w:r>
-        <w:t>Ejercicio 2 (Triangulo)</w:t>
-      </w:r>
-    </w:p>
-    <w:p>
-      <w:pPr>
-        <w:pStyle w:val="ListParagraph"/>
-      </w:pPr>
-    </w:p>
-    <w:p>
-      <w:pPr>
-        <w:pStyle w:val="ListParagraph"/>
-      </w:pPr>
-    </w:p>
-    <w:p>
-      <w:pPr>
-        <w:pStyle w:val="ListParagraph"/>
-      </w:pPr>
-      <w:r>
+      <w:r>
+        <w:lastRenderedPageBreak/>
         <w:drawing>
-          <wp:inline distT="0" distB="0" distL="0" distR="0" wp14:anchorId="1D754DF0" wp14:editId="327FC961">
-            <wp:extent cx="5943600" cy="4027805"/>
-            <wp:effectExtent l="0" t="0" r="0" b="0"/>
-            <wp:docPr id="82365278" name="Picture 1"/>
+          <wp:inline distT="0" distB="0" distL="0" distR="0" wp14:anchorId="5D6D9148" wp14:editId="1913EF18">
+            <wp:extent cx="5943600" cy="2447925"/>
+            <wp:effectExtent l="0" t="0" r="0" b="9525"/>
+            <wp:docPr id="1184727879" name="Picture 1" descr="A computer screen shot of a program code&#10;&#10;AI-generated content may be incorrect."/>
             <wp:cNvGraphicFramePr>
               <a:graphicFrameLocks xmlns:a="http://schemas.openxmlformats.org/drawingml/2006/main" noChangeAspect="1"/>
             </wp:cNvGraphicFramePr>
@@ -514,7 +484,7 @@
               <a:graphicData uri="http://schemas.openxmlformats.org/drawingml/2006/picture">
                 <pic:pic xmlns:pic="http://schemas.openxmlformats.org/drawingml/2006/picture">
                   <pic:nvPicPr>
-                    <pic:cNvPr id="82365278" name=""/>
+                    <pic:cNvPr id="1184727879" name="Picture 1" descr="A computer screen shot of a program code&#10;&#10;AI-generated content may be incorrect."/>
                     <pic:cNvPicPr/>
                   </pic:nvPicPr>
                   <pic:blipFill>
@@ -526,7 +496,232 @@
                   <pic:spPr>
                     <a:xfrm>
                       <a:off x="0" y="0"/>
-                      <a:ext cx="5943600" cy="4027805"/>
+                      <a:ext cx="5943600" cy="2447925"/>
+                    </a:xfrm>
+                    <a:prstGeom prst="rect">
+                      <a:avLst/>
+                    </a:prstGeom>
+                  </pic:spPr>
+                </pic:pic>
+              </a:graphicData>
+            </a:graphic>
+          </wp:inline>
+        </w:drawing>
+      </w:r>
+    </w:p>
+    <w:p/>
+    <w:p>
+      <w:r>
+        <w:drawing>
+          <wp:inline distT="0" distB="0" distL="0" distR="0" wp14:anchorId="4287B9F5" wp14:editId="72B581BA">
+            <wp:extent cx="5943600" cy="2419350"/>
+            <wp:effectExtent l="0" t="0" r="0" b="0"/>
+            <wp:docPr id="1944819245" name="Picture 1" descr="A computer screen shot of a program code&#10;&#10;AI-generated content may be incorrect."/>
+            <wp:cNvGraphicFramePr>
+              <a:graphicFrameLocks xmlns:a="http://schemas.openxmlformats.org/drawingml/2006/main" noChangeAspect="1"/>
+            </wp:cNvGraphicFramePr>
+            <a:graphic xmlns:a="http://schemas.openxmlformats.org/drawingml/2006/main">
+              <a:graphicData uri="http://schemas.openxmlformats.org/drawingml/2006/picture">
+                <pic:pic xmlns:pic="http://schemas.openxmlformats.org/drawingml/2006/picture">
+                  <pic:nvPicPr>
+                    <pic:cNvPr id="1944819245" name="Picture 1" descr="A computer screen shot of a program code&#10;&#10;AI-generated content may be incorrect."/>
+                    <pic:cNvPicPr/>
+                  </pic:nvPicPr>
+                  <pic:blipFill>
+                    <a:blip r:embed="rId9"/>
+                    <a:stretch>
+                      <a:fillRect/>
+                    </a:stretch>
+                  </pic:blipFill>
+                  <pic:spPr>
+                    <a:xfrm>
+                      <a:off x="0" y="0"/>
+                      <a:ext cx="5943600" cy="2419350"/>
+                    </a:xfrm>
+                    <a:prstGeom prst="rect">
+                      <a:avLst/>
+                    </a:prstGeom>
+                  </pic:spPr>
+                </pic:pic>
+              </a:graphicData>
+            </a:graphic>
+          </wp:inline>
+        </w:drawing>
+      </w:r>
+    </w:p>
+    <w:p/>
+    <w:p>
+      <w:r>
+        <w:lastRenderedPageBreak/>
+        <w:drawing>
+          <wp:inline distT="0" distB="0" distL="0" distR="0" wp14:anchorId="549EFE94" wp14:editId="49A881D8">
+            <wp:extent cx="5782482" cy="3305636"/>
+            <wp:effectExtent l="0" t="0" r="8890" b="9525"/>
+            <wp:docPr id="955584344" name="Picture 1" descr="A computer screen shot of a program code&#10;&#10;AI-generated content may be incorrect."/>
+            <wp:cNvGraphicFramePr>
+              <a:graphicFrameLocks xmlns:a="http://schemas.openxmlformats.org/drawingml/2006/main" noChangeAspect="1"/>
+            </wp:cNvGraphicFramePr>
+            <a:graphic xmlns:a="http://schemas.openxmlformats.org/drawingml/2006/main">
+              <a:graphicData uri="http://schemas.openxmlformats.org/drawingml/2006/picture">
+                <pic:pic xmlns:pic="http://schemas.openxmlformats.org/drawingml/2006/picture">
+                  <pic:nvPicPr>
+                    <pic:cNvPr id="955584344" name="Picture 1" descr="A computer screen shot of a program code&#10;&#10;AI-generated content may be incorrect."/>
+                    <pic:cNvPicPr/>
+                  </pic:nvPicPr>
+                  <pic:blipFill>
+                    <a:blip r:embed="rId10"/>
+                    <a:stretch>
+                      <a:fillRect/>
+                    </a:stretch>
+                  </pic:blipFill>
+                  <pic:spPr>
+                    <a:xfrm>
+                      <a:off x="0" y="0"/>
+                      <a:ext cx="5782482" cy="3305636"/>
+                    </a:xfrm>
+                    <a:prstGeom prst="rect">
+                      <a:avLst/>
+                    </a:prstGeom>
+                  </pic:spPr>
+                </pic:pic>
+              </a:graphicData>
+            </a:graphic>
+          </wp:inline>
+        </w:drawing>
+      </w:r>
+    </w:p>
+    <w:p>
+      <w:r>
+        <w:drawing>
+          <wp:inline distT="0" distB="0" distL="0" distR="0" wp14:anchorId="5E651E7C" wp14:editId="1A56AD41">
+            <wp:extent cx="4753638" cy="1505160"/>
+            <wp:effectExtent l="0" t="0" r="8890" b="0"/>
+            <wp:docPr id="1096279016" name="Picture 1" descr="A screen shot of a computer code&#10;&#10;AI-generated content may be incorrect."/>
+            <wp:cNvGraphicFramePr>
+              <a:graphicFrameLocks xmlns:a="http://schemas.openxmlformats.org/drawingml/2006/main" noChangeAspect="1"/>
+            </wp:cNvGraphicFramePr>
+            <a:graphic xmlns:a="http://schemas.openxmlformats.org/drawingml/2006/main">
+              <a:graphicData uri="http://schemas.openxmlformats.org/drawingml/2006/picture">
+                <pic:pic xmlns:pic="http://schemas.openxmlformats.org/drawingml/2006/picture">
+                  <pic:nvPicPr>
+                    <pic:cNvPr id="1096279016" name="Picture 1" descr="A screen shot of a computer code&#10;&#10;AI-generated content may be incorrect."/>
+                    <pic:cNvPicPr/>
+                  </pic:nvPicPr>
+                  <pic:blipFill>
+                    <a:blip r:embed="rId11"/>
+                    <a:stretch>
+                      <a:fillRect/>
+                    </a:stretch>
+                  </pic:blipFill>
+                  <pic:spPr>
+                    <a:xfrm>
+                      <a:off x="0" y="0"/>
+                      <a:ext cx="4753638" cy="1505160"/>
+                    </a:xfrm>
+                    <a:prstGeom prst="rect">
+                      <a:avLst/>
+                    </a:prstGeom>
+                  </pic:spPr>
+                </pic:pic>
+              </a:graphicData>
+            </a:graphic>
+          </wp:inline>
+        </w:drawing>
+      </w:r>
+    </w:p>
+    <w:p/>
+    <w:p/>
+    <w:p/>
+    <w:p/>
+    <w:p>
+      <w:r>
+        <w:t>Terminal:</w:t>
+      </w:r>
+    </w:p>
+    <w:p/>
+    <w:p>
+      <w:pPr>
+        <w:pStyle w:val="ListParagraph"/>
+      </w:pPr>
+    </w:p>
+    <w:p>
+      <w:pPr>
+        <w:pStyle w:val="ListParagraph"/>
+      </w:pPr>
+      <w:r>
+        <w:lastRenderedPageBreak/>
+        <w:drawing>
+          <wp:inline distT="0" distB="0" distL="0" distR="0" wp14:anchorId="16844259" wp14:editId="64492E2F">
+            <wp:extent cx="5534797" cy="8097380"/>
+            <wp:effectExtent l="0" t="0" r="8890" b="0"/>
+            <wp:docPr id="1678918980" name="Picture 1" descr="A screenshot of a computer program&#10;&#10;AI-generated content may be incorrect."/>
+            <wp:cNvGraphicFramePr>
+              <a:graphicFrameLocks xmlns:a="http://schemas.openxmlformats.org/drawingml/2006/main" noChangeAspect="1"/>
+            </wp:cNvGraphicFramePr>
+            <a:graphic xmlns:a="http://schemas.openxmlformats.org/drawingml/2006/main">
+              <a:graphicData uri="http://schemas.openxmlformats.org/drawingml/2006/picture">
+                <pic:pic xmlns:pic="http://schemas.openxmlformats.org/drawingml/2006/picture">
+                  <pic:nvPicPr>
+                    <pic:cNvPr id="1678918980" name="Picture 1" descr="A screenshot of a computer program&#10;&#10;AI-generated content may be incorrect."/>
+                    <pic:cNvPicPr/>
+                  </pic:nvPicPr>
+                  <pic:blipFill>
+                    <a:blip r:embed="rId12"/>
+                    <a:stretch>
+                      <a:fillRect/>
+                    </a:stretch>
+                  </pic:blipFill>
+                  <pic:spPr>
+                    <a:xfrm>
+                      <a:off x="0" y="0"/>
+                      <a:ext cx="5534797" cy="8097380"/>
+                    </a:xfrm>
+                    <a:prstGeom prst="rect">
+                      <a:avLst/>
+                    </a:prstGeom>
+                  </pic:spPr>
+                </pic:pic>
+              </a:graphicData>
+            </a:graphic>
+          </wp:inline>
+        </w:drawing>
+      </w:r>
+    </w:p>
+    <w:p>
+      <w:pPr>
+        <w:pStyle w:val="ListParagraph"/>
+      </w:pPr>
+    </w:p>
+    <w:p>
+      <w:pPr>
+        <w:pStyle w:val="ListParagraph"/>
+      </w:pPr>
+      <w:r>
+        <w:drawing>
+          <wp:inline distT="0" distB="0" distL="0" distR="0" wp14:anchorId="5EDDA65F" wp14:editId="766558DA">
+            <wp:extent cx="3534268" cy="4477375"/>
+            <wp:effectExtent l="0" t="0" r="9525" b="0"/>
+            <wp:docPr id="662420444" name="Picture 1" descr="A screenshot of a computer program&#10;&#10;AI-generated content may be incorrect."/>
+            <wp:cNvGraphicFramePr>
+              <a:graphicFrameLocks xmlns:a="http://schemas.openxmlformats.org/drawingml/2006/main" noChangeAspect="1"/>
+            </wp:cNvGraphicFramePr>
+            <a:graphic xmlns:a="http://schemas.openxmlformats.org/drawingml/2006/main">
+              <a:graphicData uri="http://schemas.openxmlformats.org/drawingml/2006/picture">
+                <pic:pic xmlns:pic="http://schemas.openxmlformats.org/drawingml/2006/picture">
+                  <pic:nvPicPr>
+                    <pic:cNvPr id="662420444" name="Picture 1" descr="A screenshot of a computer program&#10;&#10;AI-generated content may be incorrect."/>
+                    <pic:cNvPicPr/>
+                  </pic:nvPicPr>
+                  <pic:blipFill>
+                    <a:blip r:embed="rId13"/>
+                    <a:stretch>
+                      <a:fillRect/>
+                    </a:stretch>
+                  </pic:blipFill>
+                  <pic:spPr>
+                    <a:xfrm>
+                      <a:off x="0" y="0"/>
+                      <a:ext cx="3534268" cy="4477375"/>
                     </a:xfrm>
                     <a:prstGeom prst="rect">
                       <a:avLst/>

</xml_diff>

<commit_message>
Manejo de listas enlazadas
</commit_message>
<xml_diff>
--- a/chochada de marin.docx
+++ b/chochada de marin.docx
@@ -388,12 +388,17 @@
       <w:pPr>
         <w:pStyle w:val="ListParagraph"/>
       </w:pPr>
+    </w:p>
+    <w:p>
+      <w:r>
+        <w:tab/>
+      </w:r>
       <w:r>
         <w:drawing>
-          <wp:inline distT="0" distB="0" distL="0" distR="0" wp14:anchorId="636B945B" wp14:editId="3C8BE59C">
-            <wp:extent cx="5943600" cy="3770630"/>
-            <wp:effectExtent l="0" t="0" r="0" b="1270"/>
-            <wp:docPr id="1270721130" name="Picture 1" descr="A screenshot of a computer program&#10;&#10;AI-generated content may be incorrect."/>
+          <wp:inline distT="0" distB="0" distL="0" distR="0" wp14:anchorId="2F3FCBB3" wp14:editId="3D766AF8">
+            <wp:extent cx="4172532" cy="5153744"/>
+            <wp:effectExtent l="0" t="0" r="0" b="8890"/>
+            <wp:docPr id="2011092321" name="Picture 1"/>
             <wp:cNvGraphicFramePr>
               <a:graphicFrameLocks xmlns:a="http://schemas.openxmlformats.org/drawingml/2006/main" noChangeAspect="1"/>
             </wp:cNvGraphicFramePr>
@@ -401,7 +406,7 @@
               <a:graphicData uri="http://schemas.openxmlformats.org/drawingml/2006/picture">
                 <pic:pic xmlns:pic="http://schemas.openxmlformats.org/drawingml/2006/picture">
                   <pic:nvPicPr>
-                    <pic:cNvPr id="1270721130" name="Picture 1" descr="A screenshot of a computer program&#10;&#10;AI-generated content may be incorrect."/>
+                    <pic:cNvPr id="2011092321" name=""/>
                     <pic:cNvPicPr/>
                   </pic:nvPicPr>
                   <pic:blipFill>
@@ -413,7 +418,7 @@
                   <pic:spPr>
                     <a:xfrm>
                       <a:off x="0" y="0"/>
-                      <a:ext cx="5943600" cy="3770630"/>
+                      <a:ext cx="4172532" cy="5153744"/>
                     </a:xfrm>
                     <a:prstGeom prst="rect">
                       <a:avLst/>
@@ -429,14 +434,11 @@
     <w:p>
       <w:r>
         <w:lastRenderedPageBreak/>
-        <w:tab/>
-      </w:r>
-      <w:r>
         <w:drawing>
-          <wp:inline distT="0" distB="0" distL="0" distR="0" wp14:anchorId="063AEA17" wp14:editId="5FAC146E">
-            <wp:extent cx="5943600" cy="7233920"/>
-            <wp:effectExtent l="0" t="0" r="0" b="5080"/>
-            <wp:docPr id="1480915503" name="Picture 1"/>
+          <wp:inline distT="0" distB="0" distL="0" distR="0" wp14:anchorId="6CCA9490" wp14:editId="7A6B8634">
+            <wp:extent cx="4763165" cy="5858693"/>
+            <wp:effectExtent l="0" t="0" r="0" b="8890"/>
+            <wp:docPr id="1815611175" name="Picture 1" descr="A computer screen shot of code&#10;&#10;AI-generated content may be incorrect."/>
             <wp:cNvGraphicFramePr>
               <a:graphicFrameLocks xmlns:a="http://schemas.openxmlformats.org/drawingml/2006/main" noChangeAspect="1"/>
             </wp:cNvGraphicFramePr>
@@ -444,7 +446,7 @@
               <a:graphicData uri="http://schemas.openxmlformats.org/drawingml/2006/picture">
                 <pic:pic xmlns:pic="http://schemas.openxmlformats.org/drawingml/2006/picture">
                   <pic:nvPicPr>
-                    <pic:cNvPr id="1480915503" name=""/>
+                    <pic:cNvPr id="1815611175" name="Picture 1" descr="A computer screen shot of code&#10;&#10;AI-generated content may be incorrect."/>
                     <pic:cNvPicPr/>
                   </pic:nvPicPr>
                   <pic:blipFill>
@@ -456,7 +458,7 @@
                   <pic:spPr>
                     <a:xfrm>
                       <a:off x="0" y="0"/>
-                      <a:ext cx="5943600" cy="7233920"/>
+                      <a:ext cx="4763165" cy="5858693"/>
                     </a:xfrm>
                     <a:prstGeom prst="rect">
                       <a:avLst/>
@@ -469,14 +471,32 @@
         </w:drawing>
       </w:r>
     </w:p>
+    <w:p/>
+    <w:p/>
+    <w:p/>
+    <w:p/>
+    <w:p/>
+    <w:p/>
+    <w:p/>
+    <w:p/>
+    <w:p/>
+    <w:p/>
     <w:p>
       <w:r>
-        <w:lastRenderedPageBreak/>
+        <w:t>Terminal:</w:t>
+      </w:r>
+    </w:p>
+    <w:p/>
+    <w:p>
+      <w:pPr>
+        <w:pStyle w:val="ListParagraph"/>
+      </w:pPr>
+      <w:r>
         <w:drawing>
-          <wp:inline distT="0" distB="0" distL="0" distR="0" wp14:anchorId="5D6D9148" wp14:editId="1913EF18">
-            <wp:extent cx="5943600" cy="2447925"/>
-            <wp:effectExtent l="0" t="0" r="0" b="9525"/>
-            <wp:docPr id="1184727879" name="Picture 1" descr="A computer screen shot of a program code&#10;&#10;AI-generated content may be incorrect."/>
+          <wp:inline distT="0" distB="0" distL="0" distR="0" wp14:anchorId="57FDEF27" wp14:editId="6AACB818">
+            <wp:extent cx="5943600" cy="4522470"/>
+            <wp:effectExtent l="0" t="0" r="0" b="0"/>
+            <wp:docPr id="1958936262" name="Picture 1" descr="A screenshot of a computer&#10;&#10;AI-generated content may be incorrect."/>
             <wp:cNvGraphicFramePr>
               <a:graphicFrameLocks xmlns:a="http://schemas.openxmlformats.org/drawingml/2006/main" noChangeAspect="1"/>
             </wp:cNvGraphicFramePr>
@@ -484,7 +504,7 @@
               <a:graphicData uri="http://schemas.openxmlformats.org/drawingml/2006/picture">
                 <pic:pic xmlns:pic="http://schemas.openxmlformats.org/drawingml/2006/picture">
                   <pic:nvPicPr>
-                    <pic:cNvPr id="1184727879" name="Picture 1" descr="A computer screen shot of a program code&#10;&#10;AI-generated content may be incorrect."/>
+                    <pic:cNvPr id="1958936262" name="Picture 1" descr="A screenshot of a computer&#10;&#10;AI-generated content may be incorrect."/>
                     <pic:cNvPicPr/>
                   </pic:nvPicPr>
                   <pic:blipFill>
@@ -496,7 +516,7 @@
                   <pic:spPr>
                     <a:xfrm>
                       <a:off x="0" y="0"/>
-                      <a:ext cx="5943600" cy="2447925"/>
+                      <a:ext cx="5943600" cy="4522470"/>
                     </a:xfrm>
                     <a:prstGeom prst="rect">
                       <a:avLst/>
@@ -509,136 +529,6 @@
         </w:drawing>
       </w:r>
     </w:p>
-    <w:p/>
-    <w:p>
-      <w:r>
-        <w:drawing>
-          <wp:inline distT="0" distB="0" distL="0" distR="0" wp14:anchorId="4287B9F5" wp14:editId="72B581BA">
-            <wp:extent cx="5943600" cy="2419350"/>
-            <wp:effectExtent l="0" t="0" r="0" b="0"/>
-            <wp:docPr id="1944819245" name="Picture 1" descr="A computer screen shot of a program code&#10;&#10;AI-generated content may be incorrect."/>
-            <wp:cNvGraphicFramePr>
-              <a:graphicFrameLocks xmlns:a="http://schemas.openxmlformats.org/drawingml/2006/main" noChangeAspect="1"/>
-            </wp:cNvGraphicFramePr>
-            <a:graphic xmlns:a="http://schemas.openxmlformats.org/drawingml/2006/main">
-              <a:graphicData uri="http://schemas.openxmlformats.org/drawingml/2006/picture">
-                <pic:pic xmlns:pic="http://schemas.openxmlformats.org/drawingml/2006/picture">
-                  <pic:nvPicPr>
-                    <pic:cNvPr id="1944819245" name="Picture 1" descr="A computer screen shot of a program code&#10;&#10;AI-generated content may be incorrect."/>
-                    <pic:cNvPicPr/>
-                  </pic:nvPicPr>
-                  <pic:blipFill>
-                    <a:blip r:embed="rId9"/>
-                    <a:stretch>
-                      <a:fillRect/>
-                    </a:stretch>
-                  </pic:blipFill>
-                  <pic:spPr>
-                    <a:xfrm>
-                      <a:off x="0" y="0"/>
-                      <a:ext cx="5943600" cy="2419350"/>
-                    </a:xfrm>
-                    <a:prstGeom prst="rect">
-                      <a:avLst/>
-                    </a:prstGeom>
-                  </pic:spPr>
-                </pic:pic>
-              </a:graphicData>
-            </a:graphic>
-          </wp:inline>
-        </w:drawing>
-      </w:r>
-    </w:p>
-    <w:p/>
-    <w:p>
-      <w:r>
-        <w:lastRenderedPageBreak/>
-        <w:drawing>
-          <wp:inline distT="0" distB="0" distL="0" distR="0" wp14:anchorId="549EFE94" wp14:editId="49A881D8">
-            <wp:extent cx="5782482" cy="3305636"/>
-            <wp:effectExtent l="0" t="0" r="8890" b="9525"/>
-            <wp:docPr id="955584344" name="Picture 1" descr="A computer screen shot of a program code&#10;&#10;AI-generated content may be incorrect."/>
-            <wp:cNvGraphicFramePr>
-              <a:graphicFrameLocks xmlns:a="http://schemas.openxmlformats.org/drawingml/2006/main" noChangeAspect="1"/>
-            </wp:cNvGraphicFramePr>
-            <a:graphic xmlns:a="http://schemas.openxmlformats.org/drawingml/2006/main">
-              <a:graphicData uri="http://schemas.openxmlformats.org/drawingml/2006/picture">
-                <pic:pic xmlns:pic="http://schemas.openxmlformats.org/drawingml/2006/picture">
-                  <pic:nvPicPr>
-                    <pic:cNvPr id="955584344" name="Picture 1" descr="A computer screen shot of a program code&#10;&#10;AI-generated content may be incorrect."/>
-                    <pic:cNvPicPr/>
-                  </pic:nvPicPr>
-                  <pic:blipFill>
-                    <a:blip r:embed="rId10"/>
-                    <a:stretch>
-                      <a:fillRect/>
-                    </a:stretch>
-                  </pic:blipFill>
-                  <pic:spPr>
-                    <a:xfrm>
-                      <a:off x="0" y="0"/>
-                      <a:ext cx="5782482" cy="3305636"/>
-                    </a:xfrm>
-                    <a:prstGeom prst="rect">
-                      <a:avLst/>
-                    </a:prstGeom>
-                  </pic:spPr>
-                </pic:pic>
-              </a:graphicData>
-            </a:graphic>
-          </wp:inline>
-        </w:drawing>
-      </w:r>
-    </w:p>
-    <w:p>
-      <w:r>
-        <w:drawing>
-          <wp:inline distT="0" distB="0" distL="0" distR="0" wp14:anchorId="5E651E7C" wp14:editId="1A56AD41">
-            <wp:extent cx="4753638" cy="1505160"/>
-            <wp:effectExtent l="0" t="0" r="8890" b="0"/>
-            <wp:docPr id="1096279016" name="Picture 1" descr="A screen shot of a computer code&#10;&#10;AI-generated content may be incorrect."/>
-            <wp:cNvGraphicFramePr>
-              <a:graphicFrameLocks xmlns:a="http://schemas.openxmlformats.org/drawingml/2006/main" noChangeAspect="1"/>
-            </wp:cNvGraphicFramePr>
-            <a:graphic xmlns:a="http://schemas.openxmlformats.org/drawingml/2006/main">
-              <a:graphicData uri="http://schemas.openxmlformats.org/drawingml/2006/picture">
-                <pic:pic xmlns:pic="http://schemas.openxmlformats.org/drawingml/2006/picture">
-                  <pic:nvPicPr>
-                    <pic:cNvPr id="1096279016" name="Picture 1" descr="A screen shot of a computer code&#10;&#10;AI-generated content may be incorrect."/>
-                    <pic:cNvPicPr/>
-                  </pic:nvPicPr>
-                  <pic:blipFill>
-                    <a:blip r:embed="rId11"/>
-                    <a:stretch>
-                      <a:fillRect/>
-                    </a:stretch>
-                  </pic:blipFill>
-                  <pic:spPr>
-                    <a:xfrm>
-                      <a:off x="0" y="0"/>
-                      <a:ext cx="4753638" cy="1505160"/>
-                    </a:xfrm>
-                    <a:prstGeom prst="rect">
-                      <a:avLst/>
-                    </a:prstGeom>
-                  </pic:spPr>
-                </pic:pic>
-              </a:graphicData>
-            </a:graphic>
-          </wp:inline>
-        </w:drawing>
-      </w:r>
-    </w:p>
-    <w:p/>
-    <w:p/>
-    <w:p/>
-    <w:p/>
-    <w:p>
-      <w:r>
-        <w:t>Terminal:</w:t>
-      </w:r>
-    </w:p>
-    <w:p/>
     <w:p>
       <w:pPr>
         <w:pStyle w:val="ListParagraph"/>
@@ -648,91 +538,11 @@
       <w:pPr>
         <w:pStyle w:val="ListParagraph"/>
       </w:pPr>
-      <w:r>
-        <w:lastRenderedPageBreak/>
-        <w:drawing>
-          <wp:inline distT="0" distB="0" distL="0" distR="0" wp14:anchorId="16844259" wp14:editId="64492E2F">
-            <wp:extent cx="5534797" cy="8097380"/>
-            <wp:effectExtent l="0" t="0" r="8890" b="0"/>
-            <wp:docPr id="1678918980" name="Picture 1" descr="A screenshot of a computer program&#10;&#10;AI-generated content may be incorrect."/>
-            <wp:cNvGraphicFramePr>
-              <a:graphicFrameLocks xmlns:a="http://schemas.openxmlformats.org/drawingml/2006/main" noChangeAspect="1"/>
-            </wp:cNvGraphicFramePr>
-            <a:graphic xmlns:a="http://schemas.openxmlformats.org/drawingml/2006/main">
-              <a:graphicData uri="http://schemas.openxmlformats.org/drawingml/2006/picture">
-                <pic:pic xmlns:pic="http://schemas.openxmlformats.org/drawingml/2006/picture">
-                  <pic:nvPicPr>
-                    <pic:cNvPr id="1678918980" name="Picture 1" descr="A screenshot of a computer program&#10;&#10;AI-generated content may be incorrect."/>
-                    <pic:cNvPicPr/>
-                  </pic:nvPicPr>
-                  <pic:blipFill>
-                    <a:blip r:embed="rId12"/>
-                    <a:stretch>
-                      <a:fillRect/>
-                    </a:stretch>
-                  </pic:blipFill>
-                  <pic:spPr>
-                    <a:xfrm>
-                      <a:off x="0" y="0"/>
-                      <a:ext cx="5534797" cy="8097380"/>
-                    </a:xfrm>
-                    <a:prstGeom prst="rect">
-                      <a:avLst/>
-                    </a:prstGeom>
-                  </pic:spPr>
-                </pic:pic>
-              </a:graphicData>
-            </a:graphic>
-          </wp:inline>
-        </w:drawing>
-      </w:r>
     </w:p>
     <w:p>
       <w:pPr>
         <w:pStyle w:val="ListParagraph"/>
       </w:pPr>
-    </w:p>
-    <w:p>
-      <w:pPr>
-        <w:pStyle w:val="ListParagraph"/>
-      </w:pPr>
-      <w:r>
-        <w:drawing>
-          <wp:inline distT="0" distB="0" distL="0" distR="0" wp14:anchorId="5EDDA65F" wp14:editId="766558DA">
-            <wp:extent cx="3534268" cy="4477375"/>
-            <wp:effectExtent l="0" t="0" r="9525" b="0"/>
-            <wp:docPr id="662420444" name="Picture 1" descr="A screenshot of a computer program&#10;&#10;AI-generated content may be incorrect."/>
-            <wp:cNvGraphicFramePr>
-              <a:graphicFrameLocks xmlns:a="http://schemas.openxmlformats.org/drawingml/2006/main" noChangeAspect="1"/>
-            </wp:cNvGraphicFramePr>
-            <a:graphic xmlns:a="http://schemas.openxmlformats.org/drawingml/2006/main">
-              <a:graphicData uri="http://schemas.openxmlformats.org/drawingml/2006/picture">
-                <pic:pic xmlns:pic="http://schemas.openxmlformats.org/drawingml/2006/picture">
-                  <pic:nvPicPr>
-                    <pic:cNvPr id="662420444" name="Picture 1" descr="A screenshot of a computer program&#10;&#10;AI-generated content may be incorrect."/>
-                    <pic:cNvPicPr/>
-                  </pic:nvPicPr>
-                  <pic:blipFill>
-                    <a:blip r:embed="rId13"/>
-                    <a:stretch>
-                      <a:fillRect/>
-                    </a:stretch>
-                  </pic:blipFill>
-                  <pic:spPr>
-                    <a:xfrm>
-                      <a:off x="0" y="0"/>
-                      <a:ext cx="3534268" cy="4477375"/>
-                    </a:xfrm>
-                    <a:prstGeom prst="rect">
-                      <a:avLst/>
-                    </a:prstGeom>
-                  </pic:spPr>
-                </pic:pic>
-              </a:graphicData>
-            </a:graphic>
-          </wp:inline>
-        </w:drawing>
-      </w:r>
     </w:p>
     <w:sectPr>
       <w:pgSz w:w="12240" w:h="15840"/>

</xml_diff>